<commit_message>
Enhance Ansible workspace settings and update documentation generation process
</commit_message>
<xml_diff>
--- a/playbooks/files/pandoc_generated/aap_policy_governance.docx
+++ b/playbooks/files/pandoc_generated/aap_policy_governance.docx
@@ -161,7 +161,7 @@
         <w:pStyle w:val="BodyText"/>
       </w:pPr>
       <w:r>
-        <w:t xml:space="preserve">Our governance framework enforces strict RBAC policies through CIS Level 1, RBAC, and SailPoint to ensure only authorized personnel can create, modify, or execute automation workflows. This control extends beyond basic access management through comprehensive auditing policies that track job executions, access modifications, and automation changes. These measures ensure compliance with both industry standards and our internal security policies, with integration points Splunk, BMC Helix, and Red Hat Satellite providing a centralized view of platform activities.</w:t>
+        <w:t xml:space="preserve">Our governance framework enforces strict RBAC policies through SECU security standards to ensure only authorized personnel can create, modify, or execute automation workflows. This control extends beyond basic access management through comprehensive auditing policies that track job executions, access modifications, and automation changes. These measures ensure compliance with both industry standards and our internal security policies, with integration points Splunk, BMC Helix, and Red Hat Satellite providing a centralized view of platform activities.</w:t>
       </w:r>
     </w:p>
     <w:p>
@@ -379,7 +379,19 @@
         <w:pStyle w:val="FirstParagraph"/>
       </w:pPr>
       <w:r>
-        <w:t xml:space="preserve">The job execution process follows a defined sequence that ensures security and proper resource utilization. When a job is initiated—whether through manual intervention, scheduled execution, or a webhook trigger—the Automation Controller receives and validates the request through established RBAC protocols. After validation, the Controller retrieves the necessary inventory from Red Hat Satellite, Ansible Inventory and credentials from CyberArk, HashiCorp Vault before dispatching the job to an appropriate Execution Node.</w:t>
+        <w:t xml:space="preserve">The job execution process follows a defined sequence that ensures security and proper resource utilization. When a job is initiated—whether through manual intervention, scheduled execution, or a webhook trigger—the Automation Controller receives and validates the request through established [</w:t>
+      </w:r>
+      <w:r>
+        <w:t xml:space="preserve">‘</w:t>
+      </w:r>
+      <w:r>
+        <w:t xml:space="preserve">SECU security standards</w:t>
+      </w:r>
+      <w:r>
+        <w:t xml:space="preserve">’</w:t>
+      </w:r>
+      <w:r>
+        <w:t xml:space="preserve">] protocols. After validation, the Controller retrieves the necessary inventory from Red Hat Satellite, Ansible Inventory and credentials from CyberArk before dispatching the job to an appropriate Execution Node.</w:t>
       </w:r>
     </w:p>
     <w:p>
@@ -506,7 +518,7 @@
               <w:jc w:val="left"/>
             </w:pPr>
             <w:r>
-              <w:t xml:space="preserve">Securely stored secrets used for authentication and authorization within automation workflows, managed via CyberArk, HashiCorp Vault.</w:t>
+              <w:t xml:space="preserve">Securely stored secrets used for authentication and authorization within automation workflows, managed via CyberArk.</w:t>
             </w:r>
           </w:p>
         </w:tc>
@@ -854,7 +866,7 @@
               <w:jc w:val="left"/>
             </w:pPr>
             <w:r>
-              <w:t xml:space="preserve">Storage locations for Execution Environments and container images (e.g., quay.io/internal-registry.</w:t>
+              <w:t xml:space="preserve">Storage locations for Execution Environments and container images (e.g., quay.io/internal-registry).</w:t>
             </w:r>
           </w:p>
         </w:tc>
@@ -1172,7 +1184,7 @@
         <w:pStyle w:val="FirstParagraph"/>
       </w:pPr>
       <w:r>
-        <w:t xml:space="preserve">Our permissions framework implements multiple layers of access control and governance. Platform Administrators maintain centralized control over inventories through Red Hat Satellite, Ansible Inventory, ensuring efficient resource utilization while preventing licensed host overuse. Each team receives a dedicated inventory scope aligned with their infrastructure responsibilities, with access rights determined by team-based roles in SailPoint, FreeIPA.</w:t>
+        <w:t xml:space="preserve">Our permissions framework implements multiple layers of access control and governance. Platform Administrators maintain centralized control over inventories through Red Hat Satellite, Ansible Inventory, ensuring efficient resource utilization while preventing licensed host overuse. Each team receives a dedicated inventory scope aligned with their infrastructure responsibilities, with access rights determined by team-based roles in SailPoint.</w:t>
       </w:r>
     </w:p>
     <w:p>
@@ -1231,7 +1243,7 @@
         <w:pStyle w:val="FirstParagraph"/>
       </w:pPr>
       <w:r>
-        <w:t xml:space="preserve">Authentication and access control operate through a multi-layered approach utilizing Okta, Active Directory, and SailPoint. This integration provides robust user lifecycle management while maintaining compliance with our security requirements. The platform strictly adheres to CIS Level 1, RBAC, and SailPoint standards.</w:t>
+        <w:t xml:space="preserve">Authentication and access control operate through a multi-layered approach utilizing Okta, Active Directory, and SailPoint. This integration provides robust user lifecycle management while maintaining compliance with our security requirements. The platform strictly adheres to SECU security standards standards.</w:t>
       </w:r>
     </w:p>
     <w:p>
@@ -1249,7 +1261,7 @@
         <w:pStyle w:val="FirstParagraph"/>
       </w:pPr>
       <w:r>
-        <w:t xml:space="preserve">Our Execution Environment (EE) strategy emphasizes consistency and security across all automation workflows. EEs are securely hosted in quay.io/internal-registry, with standardized Python dependencies including pywinrm, requests, and pyvmomi to support our diverse automation requirements across 8, 9 RHEL and 2016, 2019, 2022 Windows Server environments.</w:t>
+        <w:t xml:space="preserve">Our Execution Environment (EE) strategy emphasizes consistency and security across all automation workflows. EEs are securely hosted in quay.io/internal-registry, with standardized Python dependencies including pywinrm, requests, and pyvmomi to support our diverse automation requirements across RHEL and Windows Server environments.</w:t>
       </w:r>
     </w:p>
     <w:p>
@@ -1526,7 +1538,7 @@
         <w:pStyle w:val="BodyText"/>
       </w:pPr>
       <w:r>
-        <w:t xml:space="preserve">All permissions are managed through team roles rather than individual assignments, with group membership controlled through SailPoint, FreeIPA. Platform Engineers maintain resource assignments for specific automation components while overall identity management remains cetralized.</w:t>
+        <w:t xml:space="preserve">All permissions are managed through team roles rather than individual assignments, with group membership controlled through SailPoint. Platform Engineers maintain resource assignments for specific automation components while overall identity management remains cetralized.</w:t>
       </w:r>
     </w:p>
     <w:p>
@@ -1552,7 +1564,7 @@
         <w:t xml:space="preserve"> </w:t>
       </w:r>
       <w:r>
-        <w:t xml:space="preserve">- Ensuring compliance with CIS Level 1, RBAC, and SailPoint</w:t>
+        <w:t xml:space="preserve">- Ensuring compliance with SECU security standards</w:t>
       </w:r>
     </w:p>
     <w:p>
@@ -2619,7 +2631,7 @@
         <w:pStyle w:val="FirstParagraph"/>
       </w:pPr>
       <w:r>
-        <w:t xml:space="preserve">Our security framework implements comprehensive controls that protect automation assets while enabling efficient operations. The platform maintains compliance with CIS Level 1, RBAC, and SailPoint standards, with regular audits conducted Quarterly.</w:t>
+        <w:t xml:space="preserve">Our security framework implements comprehensive controls that protect automation assets while enabling efficient operations. The platform maintains compliance with SECU security standards standards, with regular audits conducted Quarterly.</w:t>
       </w:r>
     </w:p>
     <w:p>
@@ -2679,7 +2691,7 @@
         <w:pStyle w:val="FirstParagraph"/>
       </w:pPr>
       <w:r>
-        <w:t xml:space="preserve">Credential and secret management leverages CyberArk, HashiCorp Vault for secure storage and controlled access. This integration ensures that sensitive data remains protected throughout the automation lifecycle while remaining accessible to authorized workflows.</w:t>
+        <w:t xml:space="preserve">Credential and secret management leverages CyberArk for secure storage and controlled access. This integration ensures that sensitive data remains protected throughout the automation lifecycle while remaining accessible to authorized workflows.</w:t>
       </w:r>
     </w:p>
     <w:p>

</xml_diff>